<commit_message>
add formatting changes to new templates since these were missed
</commit_message>
<xml_diff>
--- a/docker/docmosis/templates/CV-UNS-DEC-ENG-01298.docx
+++ b/docker/docmosis/templates/CV-UNS-DEC-ENG-01298.docx
@@ -3706,6 +3706,7 @@
         </w:rPr>
         <w:t>&lt;&lt;cs_{</w:t>
       </w:r>
+      <w:proofErr w:type="spellStart"/>
       <w:r>
         <w:rPr>
           <w:rFonts w:ascii="Arial" w:eastAsia="Times New Roman" w:hAnsi="Arial" w:cs="Arial"/>
@@ -3714,6 +3715,7 @@
         </w:rPr>
         <w:t>trialHearingMethodDJ</w:t>
       </w:r>
+      <w:proofErr w:type="spellEnd"/>
       <w:r>
         <w:rPr>
           <w:rFonts w:ascii="Arial" w:eastAsia="Times New Roman" w:hAnsi="Arial" w:cs="Arial"/>
@@ -3728,6 +3730,7 @@
         </w:rPr>
         <w:t>‘</w:t>
       </w:r>
+      <w:proofErr w:type="spellStart"/>
       <w:r>
         <w:rPr>
           <w:rFonts w:ascii="Arial" w:eastAsia="Times New Roman" w:hAnsi="Arial" w:cs="Arial"/>
@@ -3736,6 +3739,7 @@
         </w:rPr>
         <w:t>disposalHearingMethodInPerson</w:t>
       </w:r>
+      <w:proofErr w:type="spellEnd"/>
       <w:r>
         <w:rPr>
           <w:rFonts w:ascii="Arial" w:eastAsia="Times New Roman" w:hAnsi="Arial" w:cs="Arial"/>
@@ -3746,59 +3750,29 @@
       </w:r>
       <w:r>
         <w:rPr>
-          <w:rFonts w:ascii="Arial" w:hAnsi="Arial" w:cs="Arial"/>
-        </w:rPr>
-        <w:t xml:space="preserve">This </w:t>
-      </w:r>
-      <w:r>
-        <w:rPr>
-          <w:rFonts w:ascii="Arial" w:hAnsi="Arial" w:cs="Arial"/>
-        </w:rPr>
-        <w:t>trial</w:t>
-      </w:r>
-      <w:r>
-        <w:rPr>
-          <w:rFonts w:ascii="Arial" w:hAnsi="Arial" w:cs="Arial"/>
-        </w:rPr>
-        <w:t xml:space="preserve"> </w:t>
-      </w:r>
-      <w:r>
-        <w:rPr>
-          <w:rFonts w:ascii="Arial" w:hAnsi="Arial" w:cs="Arial"/>
-        </w:rPr>
-        <w:t xml:space="preserve">will be in </w:t>
-      </w:r>
-      <w:r>
-        <w:rPr>
-          <w:rFonts w:ascii="Arial" w:hAnsi="Arial" w:cs="Arial"/>
-          <w:b/>
-          <w:bCs/>
-        </w:rPr>
-        <w:t>person</w:t>
-      </w:r>
-      <w:bookmarkStart w:id="3" w:name="_Hlk118892126"/>
-      <w:r>
-        <w:rPr>
-          <w:rFonts w:ascii="Arial" w:hAnsi="Arial" w:cs="Arial"/>
-        </w:rPr>
-        <w:t>, further details will be provided in your hearing notice</w:t>
-      </w:r>
-      <w:r>
-        <w:rPr>
           <w:rFonts w:ascii="Arial" w:eastAsia="Times New Roman" w:hAnsi="Arial" w:cs="Arial"/>
           <w:color w:val="000000"/>
           <w:lang w:eastAsia="en-GB"/>
         </w:rPr>
-        <w:t>.</w:t>
-      </w:r>
-      <w:bookmarkEnd w:id="3"/>
+        <w:t xml:space="preserve"> </w:t>
+      </w:r>
       <w:r>
         <w:rPr>
           <w:rFonts w:ascii="Arial" w:eastAsia="Times New Roman" w:hAnsi="Arial" w:cs="Arial"/>
           <w:color w:val="000000"/>
           <w:lang w:eastAsia="en-GB"/>
         </w:rPr>
-        <w:t>&lt;&lt;</w:t>
+        <w:t xml:space="preserve">This hearing will be in </w:t>
+      </w:r>
+      <w:r>
+        <w:rPr>
+          <w:rFonts w:ascii="Arial" w:eastAsia="Times New Roman" w:hAnsi="Arial" w:cs="Arial"/>
+          <w:b/>
+          <w:bCs/>
+          <w:color w:val="000000"/>
+          <w:lang w:eastAsia="en-GB"/>
+        </w:rPr>
+        <w:t>person</w:t>
       </w:r>
       <w:r>
         <w:rPr>
@@ -3806,7 +3780,78 @@
           <w:color w:val="000000"/>
           <w:lang w:eastAsia="en-GB"/>
         </w:rPr>
-        <w:t>es_&gt;&gt;&lt;&lt;cs_{trialHearingMethodDJ=’disposalHearingMethodTelephoneHearing’}&gt;&gt;</w:t>
+        <w:t xml:space="preserve">, </w:t>
+      </w:r>
+      <w:r>
+        <w:rPr>
+          <w:rFonts w:ascii="Arial" w:eastAsia="Times New Roman" w:hAnsi="Arial" w:cs="Arial"/>
+          <w:lang w:eastAsia="en-GB"/>
+        </w:rPr>
+        <w:t>&lt;&lt;cs_{</w:t>
+      </w:r>
+      <w:proofErr w:type="spellStart"/>
+      <w:r>
+        <w:rPr>
+          <w:rFonts w:ascii="Arial" w:eastAsia="Times New Roman" w:hAnsi="Arial" w:cs="Arial"/>
+          <w:lang w:eastAsia="en-GB"/>
+        </w:rPr>
+        <w:t>hearingLocation.site_name</w:t>
+      </w:r>
+      <w:proofErr w:type="spellEnd"/>
+      <w:r>
+        <w:rPr>
+          <w:rFonts w:ascii="Arial" w:eastAsia="Times New Roman" w:hAnsi="Arial" w:cs="Arial"/>
+          <w:lang w:eastAsia="en-GB"/>
+        </w:rPr>
+        <w:t>!=null}&gt;&gt;at &lt;&lt;</w:t>
+      </w:r>
+      <w:proofErr w:type="spellStart"/>
+      <w:r>
+        <w:rPr>
+          <w:rFonts w:ascii="Arial" w:eastAsia="Times New Roman" w:hAnsi="Arial" w:cs="Arial"/>
+          <w:lang w:eastAsia="en-GB"/>
+        </w:rPr>
+        <w:t>hearingLocation.site_name</w:t>
+      </w:r>
+      <w:proofErr w:type="spellEnd"/>
+      <w:r>
+        <w:rPr>
+          <w:rFonts w:ascii="Arial" w:eastAsia="Times New Roman" w:hAnsi="Arial" w:cs="Arial"/>
+          <w:lang w:eastAsia="en-GB"/>
+        </w:rPr>
+        <w:t>&gt;&gt;, &lt;&lt;</w:t>
+      </w:r>
+      <w:proofErr w:type="spellStart"/>
+      <w:r>
+        <w:rPr>
+          <w:rFonts w:ascii="Arial" w:eastAsia="Times New Roman" w:hAnsi="Arial" w:cs="Arial"/>
+          <w:lang w:eastAsia="en-GB"/>
+        </w:rPr>
+        <w:t>hearingLocation.court_address</w:t>
+      </w:r>
+      <w:proofErr w:type="spellEnd"/>
+      <w:r>
+        <w:rPr>
+          <w:rFonts w:ascii="Arial" w:eastAsia="Times New Roman" w:hAnsi="Arial" w:cs="Arial"/>
+          <w:lang w:eastAsia="en-GB"/>
+        </w:rPr>
+        <w:t>&gt;&gt; &lt;&lt;</w:t>
+      </w:r>
+      <w:proofErr w:type="spellStart"/>
+      <w:r>
+        <w:rPr>
+          <w:rFonts w:ascii="Arial" w:eastAsia="Times New Roman" w:hAnsi="Arial" w:cs="Arial"/>
+          <w:lang w:eastAsia="en-GB"/>
+        </w:rPr>
+        <w:t>hearingLocation.postcode</w:t>
+      </w:r>
+      <w:proofErr w:type="spellEnd"/>
+      <w:r>
+        <w:rPr>
+          <w:rFonts w:ascii="Arial" w:eastAsia="Times New Roman" w:hAnsi="Arial" w:cs="Arial"/>
+          <w:lang w:eastAsia="en-GB"/>
+        </w:rPr>
+        <w:t>&gt;&gt;, &lt;&lt;es_&gt;&gt;</w:t>
       </w:r>
       <w:r>
         <w:rPr>
@@ -3814,46 +3859,15 @@
           <w:color w:val="000000"/>
           <w:lang w:eastAsia="en-GB"/>
         </w:rPr>
-        <w:t>This trial will be attended by</w:t>
-      </w:r>
-      <w:r>
-        <w:rPr>
-          <w:rFonts w:ascii="Arial" w:eastAsia="Times New Roman" w:hAnsi="Arial" w:cs="Arial"/>
-          <w:b/>
-          <w:bCs/>
-          <w:color w:val="000000"/>
-          <w:lang w:eastAsia="en-GB"/>
-        </w:rPr>
-        <w:t xml:space="preserve"> </w:t>
-      </w:r>
-      <w:r>
-        <w:rPr>
-          <w:rFonts w:ascii="Arial" w:eastAsia="Times New Roman" w:hAnsi="Arial" w:cs="Arial"/>
-          <w:b/>
-          <w:bCs/>
-          <w:color w:val="000000"/>
-          <w:lang w:eastAsia="en-GB"/>
-        </w:rPr>
-        <w:t>telephone</w:t>
-      </w:r>
-      <w:bookmarkStart w:id="4" w:name="_Hlk118892225"/>
+        <w:t>further details will be provided in your hearing notice</w:t>
+      </w:r>
       <w:r>
         <w:rPr>
           <w:rFonts w:ascii="Arial" w:eastAsia="Times New Roman" w:hAnsi="Arial" w:cs="Arial"/>
           <w:color w:val="000000"/>
           <w:lang w:eastAsia="en-GB"/>
         </w:rPr>
-        <w:t>, further details will be provided in your hearing</w:t>
-      </w:r>
-      <w:r>
-        <w:rPr>
-          <w:rFonts w:ascii="Arial" w:eastAsia="Times New Roman" w:hAnsi="Arial" w:cs="Arial"/>
-          <w:b/>
-          <w:bCs/>
-          <w:color w:val="000000"/>
-          <w:lang w:eastAsia="en-GB"/>
-        </w:rPr>
-        <w:t xml:space="preserve"> </w:t>
+        <w:t>.</w:t>
       </w:r>
       <w:r>
         <w:rPr>
@@ -3861,7 +3875,7 @@
           <w:color w:val="000000"/>
           <w:lang w:eastAsia="en-GB"/>
         </w:rPr>
-        <w:t>notice</w:t>
+        <w:t>&lt;&lt;</w:t>
       </w:r>
       <w:r>
         <w:rPr>
@@ -3869,24 +3883,95 @@
           <w:color w:val="000000"/>
           <w:lang w:eastAsia="en-GB"/>
         </w:rPr>
-        <w:t>.</w:t>
-      </w:r>
+        <w:t>es_&gt;&gt;&lt;&lt;cs_{trialHearingMethodDJ=’disposalHearingMethodTelephoneHearing’}&gt;&gt;</w:t>
+      </w:r>
+      <w:bookmarkStart w:id="3" w:name="_Hlk118892225"/>
       <w:r>
         <w:rPr>
           <w:rFonts w:ascii="Arial" w:eastAsia="Times New Roman" w:hAnsi="Arial" w:cs="Arial"/>
           <w:color w:val="000000"/>
           <w:lang w:eastAsia="en-GB"/>
         </w:rPr>
-        <w:t>&lt;&lt;</w:t>
-      </w:r>
-      <w:bookmarkEnd w:id="4"/>
+        <w:t xml:space="preserve"> </w:t>
+      </w:r>
       <w:r>
         <w:rPr>
           <w:rFonts w:ascii="Arial" w:eastAsia="Times New Roman" w:hAnsi="Arial" w:cs="Arial"/>
           <w:color w:val="000000"/>
           <w:lang w:eastAsia="en-GB"/>
         </w:rPr>
-        <w:t>es_&gt;&gt;</w:t>
+        <w:t xml:space="preserve">This hearing </w:t>
+      </w:r>
+      <w:r>
+        <w:rPr>
+          <w:rFonts w:ascii="Arial" w:eastAsia="Times New Roman" w:hAnsi="Arial" w:cs="Arial"/>
+          <w:lang w:eastAsia="en-GB"/>
+        </w:rPr>
+        <w:t>&lt;&lt;cs_{</w:t>
+      </w:r>
+      <w:proofErr w:type="spellStart"/>
+      <w:r>
+        <w:rPr>
+          <w:rFonts w:ascii="Arial" w:eastAsia="Times New Roman" w:hAnsi="Arial" w:cs="Arial"/>
+          <w:lang w:eastAsia="en-GB"/>
+        </w:rPr>
+        <w:t>hearingLocation.site_name</w:t>
+      </w:r>
+      <w:proofErr w:type="spellEnd"/>
+      <w:r>
+        <w:rPr>
+          <w:rFonts w:ascii="Arial" w:eastAsia="Times New Roman" w:hAnsi="Arial" w:cs="Arial"/>
+          <w:lang w:eastAsia="en-GB"/>
+        </w:rPr>
+        <w:t>!=null}&gt;&gt;will take place at &lt;&lt;</w:t>
+      </w:r>
+      <w:proofErr w:type="spellStart"/>
+      <w:r>
+        <w:rPr>
+          <w:rFonts w:ascii="Arial" w:eastAsia="Times New Roman" w:hAnsi="Arial" w:cs="Arial"/>
+          <w:lang w:eastAsia="en-GB"/>
+        </w:rPr>
+        <w:t>hearingLocation.site_name</w:t>
+      </w:r>
+      <w:proofErr w:type="spellEnd"/>
+      <w:r>
+        <w:rPr>
+          <w:rFonts w:ascii="Arial" w:eastAsia="Times New Roman" w:hAnsi="Arial" w:cs="Arial"/>
+          <w:lang w:eastAsia="en-GB"/>
+        </w:rPr>
+        <w:t>&gt;&gt;, &lt;&lt;</w:t>
+      </w:r>
+      <w:proofErr w:type="spellStart"/>
+      <w:r>
+        <w:rPr>
+          <w:rFonts w:ascii="Arial" w:eastAsia="Times New Roman" w:hAnsi="Arial" w:cs="Arial"/>
+          <w:lang w:eastAsia="en-GB"/>
+        </w:rPr>
+        <w:t>hearingLocation.court_address</w:t>
+      </w:r>
+      <w:proofErr w:type="spellEnd"/>
+      <w:r>
+        <w:rPr>
+          <w:rFonts w:ascii="Arial" w:eastAsia="Times New Roman" w:hAnsi="Arial" w:cs="Arial"/>
+          <w:lang w:eastAsia="en-GB"/>
+        </w:rPr>
+        <w:t>&gt;&gt; &lt;&lt;</w:t>
+      </w:r>
+      <w:proofErr w:type="spellStart"/>
+      <w:r>
+        <w:rPr>
+          <w:rFonts w:ascii="Arial" w:eastAsia="Times New Roman" w:hAnsi="Arial" w:cs="Arial"/>
+          <w:lang w:eastAsia="en-GB"/>
+        </w:rPr>
+        <w:t>hearingLocation.postcode</w:t>
+      </w:r>
+      <w:proofErr w:type="spellEnd"/>
+      <w:r>
+        <w:rPr>
+          <w:rFonts w:ascii="Arial" w:eastAsia="Times New Roman" w:hAnsi="Arial" w:cs="Arial"/>
+          <w:lang w:eastAsia="en-GB"/>
+        </w:rPr>
+        <w:t>&gt;&gt;, and &lt;&lt;es_&gt;&gt;</w:t>
       </w:r>
       <w:r>
         <w:rPr>
@@ -3894,7 +3979,17 @@
           <w:color w:val="000000"/>
           <w:lang w:eastAsia="en-GB"/>
         </w:rPr>
-        <w:t>&lt;&lt;cs_{trialHearingMethodDJ=’disposalHearingMethodVideoConferenceHearing’}&gt;&gt;</w:t>
+        <w:t xml:space="preserve">will be attended by </w:t>
+      </w:r>
+      <w:r>
+        <w:rPr>
+          <w:rFonts w:ascii="Arial" w:eastAsia="Times New Roman" w:hAnsi="Arial" w:cs="Arial"/>
+          <w:b/>
+          <w:bCs/>
+          <w:color w:val="000000"/>
+          <w:lang w:eastAsia="en-GB"/>
+        </w:rPr>
+        <w:t>telephone</w:t>
       </w:r>
       <w:r>
         <w:rPr>
@@ -3902,17 +3997,7 @@
           <w:color w:val="000000"/>
           <w:lang w:eastAsia="en-GB"/>
         </w:rPr>
-        <w:t xml:space="preserve">This trial will be attended by </w:t>
-      </w:r>
-      <w:r>
-        <w:rPr>
-          <w:rFonts w:ascii="Arial" w:eastAsia="Times New Roman" w:hAnsi="Arial" w:cs="Arial"/>
-          <w:b/>
-          <w:bCs/>
-          <w:color w:val="000000"/>
-          <w:lang w:eastAsia="en-GB"/>
-        </w:rPr>
-        <w:t>video conference</w:t>
+        <w:t>, further details will be provided in your hearing notice</w:t>
       </w:r>
       <w:r>
         <w:rPr>
@@ -3920,7 +4005,153 @@
           <w:color w:val="000000"/>
           <w:lang w:eastAsia="en-GB"/>
         </w:rPr>
-        <w:t>, further details will be provided in your hearing notice.</w:t>
+        <w:t>.</w:t>
+      </w:r>
+      <w:r>
+        <w:rPr>
+          <w:rFonts w:ascii="Arial" w:eastAsia="Times New Roman" w:hAnsi="Arial" w:cs="Arial"/>
+          <w:color w:val="000000"/>
+          <w:lang w:eastAsia="en-GB"/>
+        </w:rPr>
+        <w:t>&lt;&lt;</w:t>
+      </w:r>
+      <w:bookmarkEnd w:id="3"/>
+      <w:r>
+        <w:rPr>
+          <w:rFonts w:ascii="Arial" w:eastAsia="Times New Roman" w:hAnsi="Arial" w:cs="Arial"/>
+          <w:color w:val="000000"/>
+          <w:lang w:eastAsia="en-GB"/>
+        </w:rPr>
+        <w:t>es_&gt;&gt;</w:t>
+      </w:r>
+      <w:r>
+        <w:rPr>
+          <w:rFonts w:ascii="Arial" w:eastAsia="Times New Roman" w:hAnsi="Arial" w:cs="Arial"/>
+          <w:color w:val="000000"/>
+          <w:lang w:eastAsia="en-GB"/>
+        </w:rPr>
+        <w:t>&lt;&lt;cs_{trialHearingMethodDJ=’disposalHearingMethodVideoConferenceHearing’}&gt;&gt;</w:t>
+      </w:r>
+      <w:r>
+        <w:rPr>
+          <w:rFonts w:ascii="Arial" w:eastAsia="Times New Roman" w:hAnsi="Arial" w:cs="Arial"/>
+          <w:color w:val="000000"/>
+          <w:lang w:eastAsia="en-GB"/>
+        </w:rPr>
+        <w:t xml:space="preserve"> </w:t>
+      </w:r>
+      <w:r>
+        <w:rPr>
+          <w:rFonts w:ascii="Arial" w:eastAsia="Times New Roman" w:hAnsi="Arial" w:cs="Arial"/>
+          <w:color w:val="000000"/>
+          <w:lang w:eastAsia="en-GB"/>
+        </w:rPr>
+        <w:t xml:space="preserve">This hearing </w:t>
+      </w:r>
+      <w:r>
+        <w:rPr>
+          <w:rFonts w:ascii="Arial" w:eastAsia="Times New Roman" w:hAnsi="Arial" w:cs="Arial"/>
+          <w:lang w:eastAsia="en-GB"/>
+        </w:rPr>
+        <w:t>&lt;&lt;cs_{</w:t>
+      </w:r>
+      <w:proofErr w:type="spellStart"/>
+      <w:r>
+        <w:rPr>
+          <w:rFonts w:ascii="Arial" w:eastAsia="Times New Roman" w:hAnsi="Arial" w:cs="Arial"/>
+          <w:lang w:eastAsia="en-GB"/>
+        </w:rPr>
+        <w:t>hearingLocation.site_name</w:t>
+      </w:r>
+      <w:proofErr w:type="spellEnd"/>
+      <w:r>
+        <w:rPr>
+          <w:rFonts w:ascii="Arial" w:eastAsia="Times New Roman" w:hAnsi="Arial" w:cs="Arial"/>
+          <w:lang w:eastAsia="en-GB"/>
+        </w:rPr>
+        <w:t>!=null}&gt;&gt;will take place at &lt;&lt;</w:t>
+      </w:r>
+      <w:proofErr w:type="spellStart"/>
+      <w:r>
+        <w:rPr>
+          <w:rFonts w:ascii="Arial" w:eastAsia="Times New Roman" w:hAnsi="Arial" w:cs="Arial"/>
+          <w:lang w:eastAsia="en-GB"/>
+        </w:rPr>
+        <w:t>hearingLocation.site_name</w:t>
+      </w:r>
+      <w:proofErr w:type="spellEnd"/>
+      <w:r>
+        <w:rPr>
+          <w:rFonts w:ascii="Arial" w:eastAsia="Times New Roman" w:hAnsi="Arial" w:cs="Arial"/>
+          <w:lang w:eastAsia="en-GB"/>
+        </w:rPr>
+        <w:t>&gt;&gt;, &lt;&lt;</w:t>
+      </w:r>
+      <w:proofErr w:type="spellStart"/>
+      <w:r>
+        <w:rPr>
+          <w:rFonts w:ascii="Arial" w:eastAsia="Times New Roman" w:hAnsi="Arial" w:cs="Arial"/>
+          <w:lang w:eastAsia="en-GB"/>
+        </w:rPr>
+        <w:t>hearingLocation.court_address</w:t>
+      </w:r>
+      <w:proofErr w:type="spellEnd"/>
+      <w:r>
+        <w:rPr>
+          <w:rFonts w:ascii="Arial" w:eastAsia="Times New Roman" w:hAnsi="Arial" w:cs="Arial"/>
+          <w:lang w:eastAsia="en-GB"/>
+        </w:rPr>
+        <w:t>&gt;&gt; &lt;&lt;</w:t>
+      </w:r>
+      <w:proofErr w:type="spellStart"/>
+      <w:r>
+        <w:rPr>
+          <w:rFonts w:ascii="Arial" w:eastAsia="Times New Roman" w:hAnsi="Arial" w:cs="Arial"/>
+          <w:lang w:eastAsia="en-GB"/>
+        </w:rPr>
+        <w:t>hearingLocation.postcode</w:t>
+      </w:r>
+      <w:proofErr w:type="spellEnd"/>
+      <w:r>
+        <w:rPr>
+          <w:rFonts w:ascii="Arial" w:eastAsia="Times New Roman" w:hAnsi="Arial" w:cs="Arial"/>
+          <w:lang w:eastAsia="en-GB"/>
+        </w:rPr>
+        <w:t>&gt;&gt;, and &lt;&lt;es_&gt;&gt;</w:t>
+      </w:r>
+      <w:r>
+        <w:rPr>
+          <w:rFonts w:ascii="Arial" w:eastAsia="Times New Roman" w:hAnsi="Arial" w:cs="Arial"/>
+          <w:color w:val="000000"/>
+          <w:lang w:eastAsia="en-GB"/>
+        </w:rPr>
+        <w:t xml:space="preserve">will be attended by </w:t>
+      </w:r>
+      <w:r>
+        <w:rPr>
+          <w:rFonts w:ascii="Arial" w:eastAsia="Times New Roman" w:hAnsi="Arial" w:cs="Arial"/>
+          <w:b/>
+          <w:bCs/>
+          <w:color w:val="000000"/>
+          <w:lang w:eastAsia="en-GB"/>
+        </w:rPr>
+        <w:t>video conference</w:t>
+      </w:r>
+      <w:r>
+        <w:rPr>
+          <w:rFonts w:ascii="Arial" w:eastAsia="Times New Roman" w:hAnsi="Arial" w:cs="Arial"/>
+          <w:color w:val="000000"/>
+          <w:lang w:eastAsia="en-GB"/>
+        </w:rPr>
+        <w:t>, further details will be provided in your hearing notice</w:t>
+      </w:r>
+      <w:r>
+        <w:rPr>
+          <w:rFonts w:ascii="Arial" w:eastAsia="Times New Roman" w:hAnsi="Arial" w:cs="Arial"/>
+          <w:color w:val="000000"/>
+          <w:lang w:eastAsia="en-GB"/>
+        </w:rPr>
+        <w:t>.</w:t>
       </w:r>
       <w:r>
         <w:rPr>
@@ -3996,6 +4227,7 @@
           <w:rFonts w:ascii="Arial" w:hAnsi="Arial" w:cs="Arial"/>
           <w:b/>
         </w:rPr>
+        <w:lastRenderedPageBreak/>
         <w:t>Important notes</w:t>
       </w:r>
     </w:p>
@@ -4132,7 +4364,6 @@
           <w:b/>
           <w:bCs/>
         </w:rPr>
-        <w:lastRenderedPageBreak/>
         <w:tab/>
       </w:r>
       <w:r>
@@ -5563,6 +5794,7 @@
         <w:rPr>
           <w:rFonts w:ascii="Arial" w:hAnsi="Arial" w:cs="Arial"/>
         </w:rPr>
+        <w:lastRenderedPageBreak/>
         <w:t xml:space="preserve">&lt;&lt; </w:t>
       </w:r>
       <w:proofErr w:type="spellStart"/>
@@ -5674,7 +5906,6 @@
         <w:rPr>
           <w:rFonts w:ascii="Arial" w:hAnsi="Arial" w:cs="Arial"/>
         </w:rPr>
-        <w:lastRenderedPageBreak/>
         <w:t>&lt;&lt;trialHousingDisrepair.input1&gt;&gt;</w:t>
       </w:r>
       <w:r>
@@ -8413,49 +8644,49 @@
       </w:pPr>
     </w:lvl>
   </w:abstractNum>
-  <w:num w:numId="1" w16cid:durableId="154154043">
+  <w:num w:numId="1" w16cid:durableId="1630814845">
     <w:abstractNumId w:val="15"/>
   </w:num>
-  <w:num w:numId="2" w16cid:durableId="1169783482">
+  <w:num w:numId="2" w16cid:durableId="1142305310">
     <w:abstractNumId w:val="0"/>
   </w:num>
-  <w:num w:numId="3" w16cid:durableId="2089377816">
+  <w:num w:numId="3" w16cid:durableId="39671231">
     <w:abstractNumId w:val="4"/>
   </w:num>
-  <w:num w:numId="4" w16cid:durableId="769591118">
+  <w:num w:numId="4" w16cid:durableId="1136413741">
     <w:abstractNumId w:val="8"/>
   </w:num>
-  <w:num w:numId="5" w16cid:durableId="12801565">
+  <w:num w:numId="5" w16cid:durableId="716854993">
     <w:abstractNumId w:val="12"/>
   </w:num>
-  <w:num w:numId="6" w16cid:durableId="1052533855">
+  <w:num w:numId="6" w16cid:durableId="1442258327">
     <w:abstractNumId w:val="11"/>
   </w:num>
-  <w:num w:numId="7" w16cid:durableId="1819377416">
+  <w:num w:numId="7" w16cid:durableId="217517645">
     <w:abstractNumId w:val="13"/>
   </w:num>
-  <w:num w:numId="8" w16cid:durableId="1891307262">
+  <w:num w:numId="8" w16cid:durableId="185600920">
     <w:abstractNumId w:val="14"/>
   </w:num>
-  <w:num w:numId="9" w16cid:durableId="707534307">
+  <w:num w:numId="9" w16cid:durableId="521818713">
     <w:abstractNumId w:val="2"/>
   </w:num>
-  <w:num w:numId="10" w16cid:durableId="1794522320">
+  <w:num w:numId="10" w16cid:durableId="1745494155">
     <w:abstractNumId w:val="10"/>
   </w:num>
-  <w:num w:numId="11" w16cid:durableId="164367514">
+  <w:num w:numId="11" w16cid:durableId="690760381">
     <w:abstractNumId w:val="6"/>
   </w:num>
-  <w:num w:numId="12" w16cid:durableId="2000647378">
+  <w:num w:numId="12" w16cid:durableId="317272567">
     <w:abstractNumId w:val="1"/>
   </w:num>
-  <w:num w:numId="13" w16cid:durableId="519469059">
+  <w:num w:numId="13" w16cid:durableId="1098062631">
     <w:abstractNumId w:val="5"/>
   </w:num>
-  <w:num w:numId="14" w16cid:durableId="926112624">
+  <w:num w:numId="14" w16cid:durableId="912931625">
     <w:abstractNumId w:val="3"/>
   </w:num>
-  <w:num w:numId="15" w16cid:durableId="1572620844">
+  <w:num w:numId="15" w16cid:durableId="1720860288">
     <w:abstractNumId w:val="3"/>
     <w:lvlOverride w:ilvl="0">
       <w:startOverride w:val="31"/>
@@ -8485,13 +8716,13 @@
       <w:startOverride w:val="1"/>
     </w:lvlOverride>
   </w:num>
-  <w:num w:numId="16" w16cid:durableId="580600263">
+  <w:num w:numId="16" w16cid:durableId="1559320888">
     <w:abstractNumId w:val="11"/>
   </w:num>
-  <w:num w:numId="17" w16cid:durableId="857934847">
+  <w:num w:numId="17" w16cid:durableId="1304238580">
     <w:abstractNumId w:val="9"/>
   </w:num>
-  <w:num w:numId="18" w16cid:durableId="1112357687">
+  <w:num w:numId="18" w16cid:durableId="1079716195">
     <w:abstractNumId w:val="15"/>
     <w:lvlOverride w:ilvl="0">
       <w:startOverride w:val="1"/>
@@ -8521,7 +8752,7 @@
       <w:startOverride w:val="1"/>
     </w:lvlOverride>
   </w:num>
-  <w:num w:numId="19" w16cid:durableId="940181926">
+  <w:num w:numId="19" w16cid:durableId="260996779">
     <w:abstractNumId w:val="7"/>
   </w:num>
 </w:numbering>
@@ -9406,6 +9637,40 @@
 </file>
 
 <file path=customXml/item1.xml><?xml version="1.0" encoding="utf-8"?>
+<p:properties xmlns:p="http://schemas.microsoft.com/office/2006/metadata/properties" xmlns:xsi="http://www.w3.org/2001/XMLSchema-instance" xmlns:pc="http://schemas.microsoft.com/office/infopath/2007/PartnerControls">
+  <documentManagement>
+    <Stage xmlns="f336f4fe-8719-4ea2-b5d6-29b3a580aeb4">Published</Stage>
+    <Next_x0020_Stage xmlns="f336f4fe-8719-4ea2-b5d6-29b3a580aeb4">WaitPublish</Next_x0020_Stage>
+    <Admin_x0020_Action xmlns="f336f4fe-8719-4ea2-b5d6-29b3a580aeb4" xsi:nil="true"/>
+    <Template_x0020_Category xmlns="f336f4fe-8719-4ea2-b5d6-29b3a580aeb4">Decision Order - DEC</Template_x0020_Category>
+    <Action xmlns="f336f4fe-8719-4ea2-b5d6-29b3a580aeb4" xsi:nil="true"/>
+    <Purpose1 xmlns="f336f4fe-8719-4ea2-b5d6-29b3a580aeb4">SDO order for default Judgment </Purpose1>
+    <Template_x0020_Language xmlns="f336f4fe-8719-4ea2-b5d6-29b3a580aeb4">English - ENG</Template_x0020_Language>
+    <Rename xmlns="f336f4fe-8719-4ea2-b5d6-29b3a580aeb4">true</Rename>
+    <Tornado_x0020_Filename xmlns="f336f4fe-8719-4ea2-b5d6-29b3a580aeb4" xsi:nil="true"/>
+    <Approval_x0020_Request_x0020_Comment xmlns="f336f4fe-8719-4ea2-b5d6-29b3a580aeb4">Hearing method paragraph changes are also added with the same PR</Approval_x0020_Request_x0020_Comment>
+    <Publication_x0020_Date xmlns="f336f4fe-8719-4ea2-b5d6-29b3a580aeb4">2022-07-24T23:00:00+00:00</Publication_x0020_Date>
+    <SharedWithUsers xmlns="f336f4fe-8719-4ea2-b5d6-29b3a580aeb4">
+      <UserInfo>
+        <DisplayName>Robert Allright</DisplayName>
+        <AccountId>23</AccountId>
+        <AccountType/>
+      </UserInfo>
+    </SharedWithUsers>
+  </documentManagement>
+</p:properties>
+</file>
+
+<file path=customXml/item2.xml><?xml version="1.0" encoding="utf-8"?>
+<?mso-contentType ?>
+<FormTemplates xmlns="http://schemas.microsoft.com/sharepoint/v3/contenttype/forms">
+  <Display>DocumentLibraryForm</Display>
+  <Edit>DocumentLibraryForm</Edit>
+  <New>DocumentLibraryForm</New>
+</FormTemplates>
+</file>
+
+<file path=customXml/item3.xml><?xml version="1.0" encoding="utf-8"?>
 <ct:contentTypeSchema xmlns:ct="http://schemas.microsoft.com/office/2006/metadata/contentType" xmlns:ma="http://schemas.microsoft.com/office/2006/metadata/properties/metaAttributes" ct:_="" ma:_="" ma:contentTypeName="_CtTemplate" ma:contentTypeID="0x01010064A5FDCCFB03F540B94405305D7DE14F00A4F8B82F7CEF57469A8FE5CEAB7A0EE0" ma:contentTypeVersion="54" ma:contentTypeDescription="Part of Template Management with Site Columns representing custom attributes." ma:contentTypeScope="" ma:versionID="c2ae9af6f2d07f5c87e529250672afb5">
   <xsd:schema xmlns:xsd="http://www.w3.org/2001/XMLSchema" xmlns:xs="http://www.w3.org/2001/XMLSchema" xmlns:p="http://schemas.microsoft.com/office/2006/metadata/properties" xmlns:ns2="f336f4fe-8719-4ea2-b5d6-29b3a580aeb4" xmlns:ns3="b57b892a-dd61-4bba-b372-a8d93da2c7e6" targetNamespace="http://schemas.microsoft.com/office/2006/metadata/properties" ma:root="true" ma:fieldsID="5cc5ae0d05cbe82a12e0833457866b27" ns2:_="" ns3:_="">
     <xsd:import namespace="f336f4fe-8719-4ea2-b5d6-29b3a580aeb4"/>
@@ -9721,34 +9986,25 @@
 </ct:contentTypeSchema>
 </file>
 
-<file path=customXml/item2.xml><?xml version="1.0" encoding="utf-8"?>
-<p:properties xmlns:p="http://schemas.microsoft.com/office/2006/metadata/properties" xmlns:xsi="http://www.w3.org/2001/XMLSchema-instance" xmlns:pc="http://schemas.microsoft.com/office/infopath/2007/PartnerControls">
-  <documentManagement>
-    <Stage xmlns="f336f4fe-8719-4ea2-b5d6-29b3a580aeb4">Draft</Stage>
-    <Next_x0020_Stage xmlns="f336f4fe-8719-4ea2-b5d6-29b3a580aeb4">N/A</Next_x0020_Stage>
-    <Admin_x0020_Action xmlns="f336f4fe-8719-4ea2-b5d6-29b3a580aeb4" xsi:nil="true"/>
-    <Template_x0020_Category xmlns="f336f4fe-8719-4ea2-b5d6-29b3a580aeb4">Decision Order - DEC</Template_x0020_Category>
-    <Action xmlns="f336f4fe-8719-4ea2-b5d6-29b3a580aeb4" xsi:nil="true"/>
-    <Purpose1 xmlns="f336f4fe-8719-4ea2-b5d6-29b3a580aeb4">SDO order for default Judgment </Purpose1>
-    <Template_x0020_Language xmlns="f336f4fe-8719-4ea2-b5d6-29b3a580aeb4">English - ENG</Template_x0020_Language>
-    <Rename xmlns="f336f4fe-8719-4ea2-b5d6-29b3a580aeb4">true</Rename>
-    <Tornado_x0020_Filename xmlns="f336f4fe-8719-4ea2-b5d6-29b3a580aeb4" xsi:nil="true"/>
-    <Approval_x0020_Request_x0020_Comment xmlns="f336f4fe-8719-4ea2-b5d6-29b3a580aeb4">Default Judgment -SDO  Trial templates, Please approve.Thanks</Approval_x0020_Request_x0020_Comment>
-    <Publication_x0020_Date xmlns="f336f4fe-8719-4ea2-b5d6-29b3a580aeb4">2022-07-24T23:00:00+00:00</Publication_x0020_Date>
-  </documentManagement>
-</p:properties>
+<file path=customXml/itemProps1.xml><?xml version="1.0" encoding="utf-8"?>
+<ds:datastoreItem xmlns:ds="http://schemas.openxmlformats.org/officeDocument/2006/customXml" ds:itemID="{D0A7C455-9E81-45ED-8320-4509C5952A7F}">
+  <ds:schemaRefs>
+    <ds:schemaRef ds:uri="http://schemas.microsoft.com/office/2006/metadata/properties"/>
+    <ds:schemaRef ds:uri="http://schemas.microsoft.com/office/infopath/2007/PartnerControls"/>
+    <ds:schemaRef ds:uri="f336f4fe-8719-4ea2-b5d6-29b3a580aeb4"/>
+  </ds:schemaRefs>
+</ds:datastoreItem>
 </file>
 
-<file path=customXml/item3.xml><?xml version="1.0" encoding="utf-8"?>
-<?mso-contentType ?>
-<FormTemplates xmlns="http://schemas.microsoft.com/sharepoint/v3/contenttype/forms">
-  <Display>DocumentLibraryForm</Display>
-  <Edit>DocumentLibraryForm</Edit>
-  <New>DocumentLibraryForm</New>
-</FormTemplates>
+<file path=customXml/itemProps2.xml><?xml version="1.0" encoding="utf-8"?>
+<ds:datastoreItem xmlns:ds="http://schemas.openxmlformats.org/officeDocument/2006/customXml" ds:itemID="{0A291025-B274-4E6B-B6F0-32798DD58C0F}">
+  <ds:schemaRefs>
+    <ds:schemaRef ds:uri="http://schemas.microsoft.com/sharepoint/v3/contenttype/forms"/>
+  </ds:schemaRefs>
+</ds:datastoreItem>
 </file>
 
-<file path=customXml/itemProps1.xml><?xml version="1.0" encoding="utf-8"?>
+<file path=customXml/itemProps3.xml><?xml version="1.0" encoding="utf-8"?>
 <ds:datastoreItem xmlns:ds="http://schemas.openxmlformats.org/officeDocument/2006/customXml" ds:itemID="{5FC536DF-A696-4054-91F6-4D714A03699E}">
   <ds:schemaRefs>
     <ds:schemaRef ds:uri="http://schemas.microsoft.com/office/2006/metadata/contentType"/>
@@ -9767,24 +10023,6 @@
 </ds:datastoreItem>
 </file>
 
-<file path=customXml/itemProps2.xml><?xml version="1.0" encoding="utf-8"?>
-<ds:datastoreItem xmlns:ds="http://schemas.openxmlformats.org/officeDocument/2006/customXml" ds:itemID="{D0A7C455-9E81-45ED-8320-4509C5952A7F}">
-  <ds:schemaRefs>
-    <ds:schemaRef ds:uri="http://schemas.microsoft.com/office/2006/metadata/properties"/>
-    <ds:schemaRef ds:uri="http://schemas.microsoft.com/office/infopath/2007/PartnerControls"/>
-    <ds:schemaRef ds:uri="f336f4fe-8719-4ea2-b5d6-29b3a580aeb4"/>
-  </ds:schemaRefs>
-</ds:datastoreItem>
-</file>
-
-<file path=customXml/itemProps3.xml><?xml version="1.0" encoding="utf-8"?>
-<ds:datastoreItem xmlns:ds="http://schemas.openxmlformats.org/officeDocument/2006/customXml" ds:itemID="{0A291025-B274-4E6B-B6F0-32798DD58C0F}">
-  <ds:schemaRefs>
-    <ds:schemaRef ds:uri="http://schemas.microsoft.com/sharepoint/v3/contenttype/forms"/>
-  </ds:schemaRefs>
-</ds:datastoreItem>
-</file>
-
 <file path=docMetadata/LabelInfo.xml><?xml version="1.0" encoding="utf-8"?>
 <clbl:labelList xmlns:clbl="http://schemas.microsoft.com/office/2020/mipLabelMetadata">
   <clbl:label id="{fa22dce2-39a9-4bf4-a557-7a50b593b56a}" enabled="1" method="Privileged" siteId="{3e0088dc-0629-4ae6-aa8c-813e7a296f50}" contentBits="0" removed="0"/>

</xml_diff>